<commit_message>
week 21 report upload, 進度堪憂
</commit_message>
<xml_diff>
--- a/Weekly Report 報告資料夾/Weekly Report 20250205-w21 (winter vac).docx
+++ b/Weekly Report 報告資料夾/Weekly Report 20250205-w21 (winter vac).docx
@@ -41,6 +41,8 @@
                 <w:sz w:val="32"/>
               </w:rPr>
             </w:pPr>
+            <w:bookmarkStart w:id="0" w:name="_Hlk189622186"/>
+            <w:bookmarkEnd w:id="0"/>
             <w:r>
               <w:rPr>
                 <w:rFonts w:hint="eastAsia"/>
@@ -99,12 +101,14 @@
                 <w:rFonts w:eastAsia="新細明體"/>
               </w:rPr>
             </w:pPr>
+            <w:proofErr w:type="spellStart"/>
             <w:r>
               <w:rPr>
                 <w:rFonts w:eastAsia="新細明體" w:hint="eastAsia"/>
               </w:rPr>
               <w:t>Aiyung</w:t>
             </w:r>
+            <w:proofErr w:type="spellEnd"/>
           </w:p>
         </w:tc>
         <w:tc>
@@ -389,6 +393,13 @@
           <w:szCs w:val="24"/>
         </w:rPr>
       </w:pPr>
+      <w:r>
+        <w:rPr>
+          <w:rFonts w:hint="eastAsia"/>
+          <w:szCs w:val="24"/>
+        </w:rPr>
+        <w:t>收斂性能力報告。</w:t>
+      </w:r>
     </w:p>
     <w:p>
       <w:pPr>
@@ -455,6 +466,56 @@
           <w:szCs w:val="24"/>
         </w:rPr>
       </w:pPr>
+      <w:r>
+        <w:rPr>
+          <w:rFonts w:hint="eastAsia"/>
+          <w:szCs w:val="24"/>
+        </w:rPr>
+        <w:t>續</w:t>
+      </w:r>
+      <w:r>
+        <w:rPr>
+          <w:rFonts w:hint="eastAsia"/>
+          <w:szCs w:val="24"/>
+        </w:rPr>
+        <w:t>2025/01/18 (18</w:t>
+      </w:r>
+      <w:r>
+        <w:rPr>
+          <w:rFonts w:hint="eastAsia"/>
+          <w:szCs w:val="24"/>
+          <w:vertAlign w:val="superscript"/>
+        </w:rPr>
+        <w:t>th</w:t>
+      </w:r>
+      <w:r>
+        <w:rPr>
+          <w:rFonts w:hint="eastAsia"/>
+          <w:szCs w:val="24"/>
+        </w:rPr>
+        <w:t xml:space="preserve"> week)</w:t>
+      </w:r>
+      <w:r>
+        <w:rPr>
+          <w:rFonts w:hint="eastAsia"/>
+          <w:szCs w:val="24"/>
+        </w:rPr>
+        <w:t>報告：驗證模擬能力時發現</w:t>
+      </w:r>
+      <w:r>
+        <w:rPr>
+          <w:rFonts w:hint="eastAsia"/>
+          <w:szCs w:val="24"/>
+        </w:rPr>
+        <w:t>積分結果無法正確收斂</w:t>
+      </w:r>
+      <w:r>
+        <w:rPr>
+          <w:rFonts w:hint="eastAsia"/>
+          <w:szCs w:val="24"/>
+        </w:rPr>
+        <w:t>問題。</w:t>
+      </w:r>
     </w:p>
     <w:p>
       <w:pPr>
@@ -523,6 +584,80 @@
           <w:szCs w:val="24"/>
         </w:rPr>
       </w:pPr>
+      <w:r>
+        <w:rPr>
+          <w:rFonts w:hint="eastAsia"/>
+          <w:szCs w:val="24"/>
+        </w:rPr>
+        <w:t>初步判斷誤差原因來自</w:t>
+      </w:r>
+      <w:r>
+        <w:rPr>
+          <w:rFonts w:hint="eastAsia"/>
+          <w:szCs w:val="24"/>
+        </w:rPr>
+        <w:t>Nitsche's Method</w:t>
+      </w:r>
+      <w:r>
+        <w:rPr>
+          <w:rFonts w:hint="eastAsia"/>
+          <w:szCs w:val="24"/>
+        </w:rPr>
+        <w:t>的</w:t>
+      </w:r>
+      <w:r>
+        <w:rPr>
+          <w:rFonts w:hint="eastAsia"/>
+          <w:szCs w:val="24"/>
+        </w:rPr>
+        <w:t xml:space="preserve">Penalty Parameter </w:t>
+      </w:r>
+      <m:oMath>
+        <m:r>
+          <w:rPr>
+            <w:rFonts w:ascii="Cambria Math" w:hAnsi="Cambria Math"/>
+            <w:szCs w:val="24"/>
+          </w:rPr>
+          <m:t>β</m:t>
+        </m:r>
+      </m:oMath>
+      <w:r>
+        <w:rPr>
+          <w:rFonts w:hint="eastAsia"/>
+          <w:szCs w:val="24"/>
+        </w:rPr>
+        <w:t xml:space="preserve"> </w:t>
+      </w:r>
+      <w:r>
+        <w:rPr>
+          <w:rFonts w:hint="eastAsia"/>
+          <w:szCs w:val="24"/>
+        </w:rPr>
+        <w:t>設定錯誤問題。加入</w:t>
+      </w:r>
+      <w:proofErr w:type="gramStart"/>
+      <w:r>
+        <w:rPr>
+          <w:rFonts w:hint="eastAsia"/>
+          <w:szCs w:val="24"/>
+        </w:rPr>
+        <w:t>彈性模數</w:t>
+      </w:r>
+      <w:proofErr w:type="gramEnd"/>
+      <w:r>
+        <w:rPr>
+          <w:rFonts w:hint="eastAsia"/>
+          <w:szCs w:val="24"/>
+        </w:rPr>
+        <w:t>、離散點間距等</w:t>
+      </w:r>
+      <w:r>
+        <w:rPr>
+          <w:rFonts w:hint="eastAsia"/>
+          <w:szCs w:val="24"/>
+        </w:rPr>
+        <w:t>模型參數修正。</w:t>
+      </w:r>
     </w:p>
     <w:p>
       <w:pPr>
@@ -567,7 +702,571 @@
     <w:p>
       <w:pPr>
         <w:ind w:left="288"/>
-        <w:rPr>
+        <w:jc w:val="center"/>
+        <w:rPr>
+          <w:szCs w:val="24"/>
+        </w:rPr>
+      </w:pPr>
+      <w:r>
+        <w:rPr>
+          <w:noProof/>
+          <w:szCs w:val="24"/>
+        </w:rPr>
+        <w:drawing>
+          <wp:inline distT="0" distB="0" distL="0" distR="0" wp14:anchorId="0B6DB049" wp14:editId="0A10A143">
+            <wp:extent cx="3566469" cy="2072820"/>
+            <wp:effectExtent l="0" t="0" r="0" b="3810"/>
+            <wp:docPr id="1032608394" name="圖片 1" descr="一張含有 文字, 圖表, 螢幕擷取畫面, 行 的圖片&#10;&#10;自動產生的描述"/>
+            <wp:cNvGraphicFramePr>
+              <a:graphicFrameLocks xmlns:a="http://schemas.openxmlformats.org/drawingml/2006/main" noChangeAspect="1"/>
+            </wp:cNvGraphicFramePr>
+            <a:graphic xmlns:a="http://schemas.openxmlformats.org/drawingml/2006/main">
+              <a:graphicData uri="http://schemas.openxmlformats.org/drawingml/2006/picture">
+                <pic:pic xmlns:pic="http://schemas.openxmlformats.org/drawingml/2006/picture">
+                  <pic:nvPicPr>
+                    <pic:cNvPr id="1032608394" name="圖片 1" descr="一張含有 文字, 圖表, 螢幕擷取畫面, 行 的圖片&#10;&#10;自動產生的描述"/>
+                    <pic:cNvPicPr/>
+                  </pic:nvPicPr>
+                  <pic:blipFill>
+                    <a:blip r:embed="rId8"/>
+                    <a:stretch>
+                      <a:fillRect/>
+                    </a:stretch>
+                  </pic:blipFill>
+                  <pic:spPr>
+                    <a:xfrm>
+                      <a:off x="0" y="0"/>
+                      <a:ext cx="3566469" cy="2072820"/>
+                    </a:xfrm>
+                    <a:prstGeom prst="rect">
+                      <a:avLst/>
+                    </a:prstGeom>
+                  </pic:spPr>
+                </pic:pic>
+              </a:graphicData>
+            </a:graphic>
+          </wp:inline>
+        </w:drawing>
+      </w:r>
+    </w:p>
+    <w:p>
+      <w:pPr>
+        <w:pStyle w:val="a7"/>
+        <w:ind w:left="288"/>
+        <w:jc w:val="center"/>
+      </w:pPr>
+      <w:r>
+        <w:rPr>
+          <w:rFonts w:hint="eastAsia"/>
+        </w:rPr>
+        <w:t>圖</w:t>
+      </w:r>
+      <w:r>
+        <w:rPr>
+          <w:rFonts w:hint="eastAsia"/>
+        </w:rPr>
+        <w:t xml:space="preserve"> </w:t>
+      </w:r>
+      <w:r>
+        <w:fldChar w:fldCharType="begin"/>
+      </w:r>
+      <w:r>
+        <w:instrText xml:space="preserve"> </w:instrText>
+      </w:r>
+      <w:r>
+        <w:rPr>
+          <w:rFonts w:hint="eastAsia"/>
+        </w:rPr>
+        <w:instrText xml:space="preserve">SEQ </w:instrText>
+      </w:r>
+      <w:r>
+        <w:rPr>
+          <w:rFonts w:hint="eastAsia"/>
+        </w:rPr>
+        <w:instrText>圖</w:instrText>
+      </w:r>
+      <w:r>
+        <w:rPr>
+          <w:rFonts w:hint="eastAsia"/>
+        </w:rPr>
+        <w:instrText xml:space="preserve"> \* ARABIC</w:instrText>
+      </w:r>
+      <w:r>
+        <w:instrText xml:space="preserve"> </w:instrText>
+      </w:r>
+      <w:r>
+        <w:fldChar w:fldCharType="separate"/>
+      </w:r>
+      <w:r>
+        <w:rPr>
+          <w:noProof/>
+        </w:rPr>
+        <w:t>1</w:t>
+      </w:r>
+      <w:r>
+        <w:fldChar w:fldCharType="end"/>
+      </w:r>
+      <w:r>
+        <w:rPr>
+          <w:rFonts w:hint="eastAsia"/>
+        </w:rPr>
+        <w:t>理想之</w:t>
+      </w:r>
+      <w:r>
+        <w:rPr>
+          <w:rFonts w:hint="eastAsia"/>
+        </w:rPr>
+        <w:t>Convergence rate plot</w:t>
+      </w:r>
+    </w:p>
+    <w:p>
+      <w:pPr>
+        <w:ind w:left="288"/>
+        <w:jc w:val="center"/>
+        <w:rPr>
+          <w:szCs w:val="24"/>
+        </w:rPr>
+      </w:pPr>
+      <w:r>
+        <w:rPr>
+          <w:noProof/>
+          <w:szCs w:val="24"/>
+        </w:rPr>
+        <w:drawing>
+          <wp:inline distT="0" distB="0" distL="0" distR="0" wp14:anchorId="497B7BE2" wp14:editId="64981C6A">
+            <wp:extent cx="2955851" cy="2690204"/>
+            <wp:effectExtent l="0" t="0" r="0" b="0"/>
+            <wp:docPr id="1093868434" name="圖片 2" descr="一張含有 文字, 螢幕擷取畫面, 行, 圖表 的圖片&#10;&#10;自動產生的描述"/>
+            <wp:cNvGraphicFramePr>
+              <a:graphicFrameLocks xmlns:a="http://schemas.openxmlformats.org/drawingml/2006/main" noChangeAspect="1"/>
+            </wp:cNvGraphicFramePr>
+            <a:graphic xmlns:a="http://schemas.openxmlformats.org/drawingml/2006/main">
+              <a:graphicData uri="http://schemas.openxmlformats.org/drawingml/2006/picture">
+                <pic:pic xmlns:pic="http://schemas.openxmlformats.org/drawingml/2006/picture">
+                  <pic:nvPicPr>
+                    <pic:cNvPr id="1093868434" name="圖片 2" descr="一張含有 文字, 螢幕擷取畫面, 行, 圖表 的圖片&#10;&#10;自動產生的描述"/>
+                    <pic:cNvPicPr/>
+                  </pic:nvPicPr>
+                  <pic:blipFill>
+                    <a:blip r:embed="rId9">
+                      <a:extLst>
+                        <a:ext uri="{28A0092B-C50C-407E-A947-70E740481C1C}">
+                          <a14:useLocalDpi xmlns:a14="http://schemas.microsoft.com/office/drawing/2010/main" val="0"/>
+                        </a:ext>
+                      </a:extLst>
+                    </a:blip>
+                    <a:stretch>
+                      <a:fillRect/>
+                    </a:stretch>
+                  </pic:blipFill>
+                  <pic:spPr>
+                    <a:xfrm>
+                      <a:off x="0" y="0"/>
+                      <a:ext cx="2959563" cy="2693582"/>
+                    </a:xfrm>
+                    <a:prstGeom prst="rect">
+                      <a:avLst/>
+                    </a:prstGeom>
+                  </pic:spPr>
+                </pic:pic>
+              </a:graphicData>
+            </a:graphic>
+          </wp:inline>
+        </w:drawing>
+      </w:r>
+    </w:p>
+    <w:p>
+      <w:pPr>
+        <w:pStyle w:val="a7"/>
+        <w:ind w:left="288"/>
+        <w:jc w:val="center"/>
+        <w:rPr>
+          <w:rFonts w:hint="eastAsia"/>
+        </w:rPr>
+      </w:pPr>
+      <w:r>
+        <w:rPr>
+          <w:rFonts w:hint="eastAsia"/>
+        </w:rPr>
+        <w:t>圖</w:t>
+      </w:r>
+      <w:r>
+        <w:rPr>
+          <w:rFonts w:hint="eastAsia"/>
+        </w:rPr>
+        <w:t xml:space="preserve"> </w:t>
+      </w:r>
+      <w:r>
+        <w:fldChar w:fldCharType="begin"/>
+      </w:r>
+      <w:r>
+        <w:instrText xml:space="preserve"> </w:instrText>
+      </w:r>
+      <w:r>
+        <w:rPr>
+          <w:rFonts w:hint="eastAsia"/>
+        </w:rPr>
+        <w:instrText xml:space="preserve">SEQ </w:instrText>
+      </w:r>
+      <w:r>
+        <w:rPr>
+          <w:rFonts w:hint="eastAsia"/>
+        </w:rPr>
+        <w:instrText>圖</w:instrText>
+      </w:r>
+      <w:r>
+        <w:rPr>
+          <w:rFonts w:hint="eastAsia"/>
+        </w:rPr>
+        <w:instrText xml:space="preserve"> \* ARABIC</w:instrText>
+      </w:r>
+      <w:r>
+        <w:instrText xml:space="preserve"> </w:instrText>
+      </w:r>
+      <w:r>
+        <w:fldChar w:fldCharType="separate"/>
+      </w:r>
+      <w:r>
+        <w:rPr>
+          <w:noProof/>
+        </w:rPr>
+        <w:t>1</w:t>
+      </w:r>
+      <w:r>
+        <w:fldChar w:fldCharType="end"/>
+      </w:r>
+      <w:r>
+        <w:rPr>
+          <w:rFonts w:hint="eastAsia"/>
+        </w:rPr>
+        <w:t xml:space="preserve"> </w:t>
+      </w:r>
+      <w:r>
+        <w:rPr>
+          <w:rFonts w:hint="eastAsia"/>
+        </w:rPr>
+        <w:t>修正參數後之</w:t>
+      </w:r>
+      <w:r>
+        <w:rPr>
+          <w:rFonts w:hint="eastAsia"/>
+        </w:rPr>
+        <w:t>Convergence rate plot</w:t>
+      </w:r>
+    </w:p>
+    <w:tbl>
+      <w:tblPr>
+        <w:tblStyle w:val="ad"/>
+        <w:tblW w:w="9070" w:type="dxa"/>
+        <w:jc w:val="center"/>
+        <w:tblLayout w:type="fixed"/>
+        <w:tblLook w:val="04A0" w:firstRow="1" w:lastRow="0" w:firstColumn="1" w:lastColumn="0" w:noHBand="0" w:noVBand="1"/>
+      </w:tblPr>
+      <w:tblGrid>
+        <w:gridCol w:w="4535"/>
+        <w:gridCol w:w="4535"/>
+      </w:tblGrid>
+      <w:tr>
+        <w:trPr>
+          <w:jc w:val="center"/>
+        </w:trPr>
+        <w:tc>
+          <w:tcPr>
+            <w:tcW w:w="4535" w:type="dxa"/>
+          </w:tcPr>
+          <w:p>
+            <w:pPr>
+              <w:rPr>
+                <w:szCs w:val="24"/>
+              </w:rPr>
+            </w:pPr>
+            <w:r>
+              <w:rPr>
+                <w:noProof/>
+                <w:szCs w:val="24"/>
+              </w:rPr>
+              <w:lastRenderedPageBreak/>
+              <w:drawing>
+                <wp:inline distT="0" distB="0" distL="0" distR="0" wp14:anchorId="7C7BF4FD" wp14:editId="00F0145E">
+                  <wp:extent cx="2880000" cy="2621170"/>
+                  <wp:effectExtent l="0" t="0" r="0" b="8255"/>
+                  <wp:docPr id="1335587407" name="圖片 1" descr="一張含有 文字, 螢幕擷取畫面, 行, 圖表 的圖片&#10;&#10;自動產生的描述"/>
+                  <wp:cNvGraphicFramePr>
+                    <a:graphicFrameLocks xmlns:a="http://schemas.openxmlformats.org/drawingml/2006/main" noChangeAspect="1"/>
+                  </wp:cNvGraphicFramePr>
+                  <a:graphic xmlns:a="http://schemas.openxmlformats.org/drawingml/2006/main">
+                    <a:graphicData uri="http://schemas.openxmlformats.org/drawingml/2006/picture">
+                      <pic:pic xmlns:pic="http://schemas.openxmlformats.org/drawingml/2006/picture">
+                        <pic:nvPicPr>
+                          <pic:cNvPr id="1335587407" name="圖片 1" descr="一張含有 文字, 螢幕擷取畫面, 行, 圖表 的圖片&#10;&#10;自動產生的描述"/>
+                          <pic:cNvPicPr/>
+                        </pic:nvPicPr>
+                        <pic:blipFill>
+                          <a:blip r:embed="rId10">
+                            <a:extLst>
+                              <a:ext uri="{28A0092B-C50C-407E-A947-70E740481C1C}">
+                                <a14:useLocalDpi xmlns:a14="http://schemas.microsoft.com/office/drawing/2010/main" val="0"/>
+                              </a:ext>
+                            </a:extLst>
+                          </a:blip>
+                          <a:stretch>
+                            <a:fillRect/>
+                          </a:stretch>
+                        </pic:blipFill>
+                        <pic:spPr>
+                          <a:xfrm>
+                            <a:off x="0" y="0"/>
+                            <a:ext cx="2880000" cy="2621170"/>
+                          </a:xfrm>
+                          <a:prstGeom prst="rect">
+                            <a:avLst/>
+                          </a:prstGeom>
+                        </pic:spPr>
+                      </pic:pic>
+                    </a:graphicData>
+                  </a:graphic>
+                </wp:inline>
+              </w:drawing>
+            </w:r>
+          </w:p>
+          <w:p>
+            <w:pPr>
+              <w:pStyle w:val="a7"/>
+              <w:ind w:left="288"/>
+              <w:jc w:val="center"/>
+              <w:rPr>
+                <w:rFonts w:hint="eastAsia"/>
+              </w:rPr>
+            </w:pPr>
+            <w:r>
+              <w:rPr>
+                <w:rFonts w:hint="eastAsia"/>
+              </w:rPr>
+              <w:t>圖</w:t>
+            </w:r>
+            <w:r>
+              <w:rPr>
+                <w:rFonts w:hint="eastAsia"/>
+              </w:rPr>
+              <w:t xml:space="preserve"> </w:t>
+            </w:r>
+            <w:r>
+              <w:fldChar w:fldCharType="begin"/>
+            </w:r>
+            <w:r>
+              <w:instrText xml:space="preserve"> </w:instrText>
+            </w:r>
+            <w:r>
+              <w:rPr>
+                <w:rFonts w:hint="eastAsia"/>
+              </w:rPr>
+              <w:instrText xml:space="preserve">SEQ </w:instrText>
+            </w:r>
+            <w:r>
+              <w:rPr>
+                <w:rFonts w:hint="eastAsia"/>
+              </w:rPr>
+              <w:instrText>圖</w:instrText>
+            </w:r>
+            <w:r>
+              <w:rPr>
+                <w:rFonts w:hint="eastAsia"/>
+              </w:rPr>
+              <w:instrText xml:space="preserve"> \* ARABIC</w:instrText>
+            </w:r>
+            <w:r>
+              <w:instrText xml:space="preserve"> </w:instrText>
+            </w:r>
+            <w:r>
+              <w:fldChar w:fldCharType="separate"/>
+            </w:r>
+            <w:r>
+              <w:rPr>
+                <w:noProof/>
+              </w:rPr>
+              <w:t>1</w:t>
+            </w:r>
+            <w:r>
+              <w:fldChar w:fldCharType="end"/>
+            </w:r>
+            <w:r>
+              <w:rPr>
+                <w:rFonts w:hint="eastAsia"/>
+              </w:rPr>
+              <w:t xml:space="preserve"> Semi-H</w:t>
+            </w:r>
+            <w:r>
+              <w:rPr>
+                <w:rFonts w:hint="eastAsia"/>
+                <w:vertAlign w:val="superscript"/>
+              </w:rPr>
+              <w:t>1</w:t>
+            </w:r>
+            <w:r>
+              <w:rPr>
+                <w:rFonts w:hint="eastAsia"/>
+              </w:rPr>
+              <w:t xml:space="preserve"> norm </w:t>
+            </w:r>
+            <w:r>
+              <w:rPr>
+                <w:rFonts w:hint="eastAsia"/>
+              </w:rPr>
+              <w:t>收斂能力</w:t>
+            </w:r>
+          </w:p>
+        </w:tc>
+        <w:tc>
+          <w:tcPr>
+            <w:tcW w:w="4535" w:type="dxa"/>
+          </w:tcPr>
+          <w:p>
+            <w:pPr>
+              <w:rPr>
+                <w:szCs w:val="24"/>
+              </w:rPr>
+            </w:pPr>
+            <w:r>
+              <w:rPr>
+                <w:noProof/>
+                <w:szCs w:val="24"/>
+              </w:rPr>
+              <w:drawing>
+                <wp:inline distT="0" distB="0" distL="0" distR="0" wp14:anchorId="626F46A4" wp14:editId="26DB9739">
+                  <wp:extent cx="2880000" cy="2621170"/>
+                  <wp:effectExtent l="0" t="0" r="0" b="8255"/>
+                  <wp:docPr id="211084119" name="圖片 3" descr="一張含有 文字, 螢幕擷取畫面, 圖表, 行 的圖片&#10;&#10;自動產生的描述"/>
+                  <wp:cNvGraphicFramePr>
+                    <a:graphicFrameLocks xmlns:a="http://schemas.openxmlformats.org/drawingml/2006/main" noChangeAspect="1"/>
+                  </wp:cNvGraphicFramePr>
+                  <a:graphic xmlns:a="http://schemas.openxmlformats.org/drawingml/2006/main">
+                    <a:graphicData uri="http://schemas.openxmlformats.org/drawingml/2006/picture">
+                      <pic:pic xmlns:pic="http://schemas.openxmlformats.org/drawingml/2006/picture">
+                        <pic:nvPicPr>
+                          <pic:cNvPr id="211084119" name="圖片 3" descr="一張含有 文字, 螢幕擷取畫面, 圖表, 行 的圖片&#10;&#10;自動產生的描述"/>
+                          <pic:cNvPicPr/>
+                        </pic:nvPicPr>
+                        <pic:blipFill>
+                          <a:blip r:embed="rId11">
+                            <a:extLst>
+                              <a:ext uri="{28A0092B-C50C-407E-A947-70E740481C1C}">
+                                <a14:useLocalDpi xmlns:a14="http://schemas.microsoft.com/office/drawing/2010/main" val="0"/>
+                              </a:ext>
+                            </a:extLst>
+                          </a:blip>
+                          <a:stretch>
+                            <a:fillRect/>
+                          </a:stretch>
+                        </pic:blipFill>
+                        <pic:spPr>
+                          <a:xfrm>
+                            <a:off x="0" y="0"/>
+                            <a:ext cx="2880000" cy="2621170"/>
+                          </a:xfrm>
+                          <a:prstGeom prst="rect">
+                            <a:avLst/>
+                          </a:prstGeom>
+                        </pic:spPr>
+                      </pic:pic>
+                    </a:graphicData>
+                  </a:graphic>
+                </wp:inline>
+              </w:drawing>
+            </w:r>
+          </w:p>
+          <w:p>
+            <w:pPr>
+              <w:pStyle w:val="a7"/>
+              <w:ind w:left="288"/>
+              <w:jc w:val="center"/>
+              <w:rPr>
+                <w:rFonts w:hint="eastAsia"/>
+              </w:rPr>
+            </w:pPr>
+            <w:r>
+              <w:rPr>
+                <w:rFonts w:hint="eastAsia"/>
+              </w:rPr>
+              <w:t>圖</w:t>
+            </w:r>
+            <w:r>
+              <w:rPr>
+                <w:rFonts w:hint="eastAsia"/>
+              </w:rPr>
+              <w:t xml:space="preserve"> </w:t>
+            </w:r>
+            <w:r>
+              <w:fldChar w:fldCharType="begin"/>
+            </w:r>
+            <w:r>
+              <w:instrText xml:space="preserve"> </w:instrText>
+            </w:r>
+            <w:r>
+              <w:rPr>
+                <w:rFonts w:hint="eastAsia"/>
+              </w:rPr>
+              <w:instrText xml:space="preserve">SEQ </w:instrText>
+            </w:r>
+            <w:r>
+              <w:rPr>
+                <w:rFonts w:hint="eastAsia"/>
+              </w:rPr>
+              <w:instrText>圖</w:instrText>
+            </w:r>
+            <w:r>
+              <w:rPr>
+                <w:rFonts w:hint="eastAsia"/>
+              </w:rPr>
+              <w:instrText xml:space="preserve"> \* ARABIC</w:instrText>
+            </w:r>
+            <w:r>
+              <w:instrText xml:space="preserve"> </w:instrText>
+            </w:r>
+            <w:r>
+              <w:fldChar w:fldCharType="separate"/>
+            </w:r>
+            <w:r>
+              <w:rPr>
+                <w:noProof/>
+              </w:rPr>
+              <w:t>1</w:t>
+            </w:r>
+            <w:r>
+              <w:fldChar w:fldCharType="end"/>
+            </w:r>
+            <w:r>
+              <w:rPr>
+                <w:rFonts w:hint="eastAsia"/>
+              </w:rPr>
+              <w:t xml:space="preserve"> L</w:t>
+            </w:r>
+            <w:r>
+              <w:rPr>
+                <w:rFonts w:hint="eastAsia"/>
+                <w:vertAlign w:val="subscript"/>
+              </w:rPr>
+              <w:t>2</w:t>
+            </w:r>
+            <w:r>
+              <w:rPr>
+                <w:rFonts w:hint="eastAsia"/>
+              </w:rPr>
+              <w:t xml:space="preserve"> norm </w:t>
+            </w:r>
+            <w:r>
+              <w:rPr>
+                <w:rFonts w:hint="eastAsia"/>
+              </w:rPr>
+              <w:t>收斂能力</w:t>
+            </w:r>
+          </w:p>
+        </w:tc>
+      </w:tr>
+    </w:tbl>
+    <w:p>
+      <w:pPr>
+        <w:rPr>
+          <w:rFonts w:hint="eastAsia"/>
           <w:szCs w:val="24"/>
         </w:rPr>
       </w:pPr>
@@ -626,6 +1325,27 @@
           <w:szCs w:val="24"/>
         </w:rPr>
       </w:pPr>
+      <w:r>
+        <w:rPr>
+          <w:rFonts w:hint="eastAsia"/>
+          <w:szCs w:val="24"/>
+        </w:rPr>
+        <w:t>花了比預期久的時間回顧，但</w:t>
+      </w:r>
+      <w:r>
+        <w:rPr>
+          <w:rFonts w:hint="eastAsia"/>
+          <w:szCs w:val="24"/>
+        </w:rPr>
+        <w:t>經過參數修正後成功收斂。</w:t>
+      </w:r>
+      <w:r>
+        <w:rPr>
+          <w:rFonts w:hint="eastAsia"/>
+          <w:szCs w:val="24"/>
+        </w:rPr>
+        <w:t>可以開始準備台日數學會簡報。</w:t>
+      </w:r>
     </w:p>
     <w:p>
       <w:pPr>
@@ -677,9 +1397,17 @@
       <w:pPr>
         <w:ind w:left="288"/>
         <w:rPr>
-          <w:szCs w:val="24"/>
-        </w:rPr>
-      </w:pPr>
+          <w:rFonts w:hint="eastAsia"/>
+          <w:szCs w:val="24"/>
+        </w:rPr>
+      </w:pPr>
+      <w:r>
+        <w:rPr>
+          <w:rFonts w:hint="eastAsia"/>
+          <w:szCs w:val="24"/>
+        </w:rPr>
+        <w:t>預計提出台日數學會報告大綱。</w:t>
+      </w:r>
     </w:p>
     <w:p>
       <w:pPr>
@@ -692,8 +1420,8 @@
     <w:p/>
     <w:p/>
     <w:sectPr>
-      <w:headerReference w:type="default" r:id="rId8"/>
-      <w:footerReference w:type="default" r:id="rId9"/>
+      <w:headerReference w:type="default" r:id="rId12"/>
+      <w:footerReference w:type="default" r:id="rId13"/>
       <w:type w:val="continuous"/>
       <w:pgSz w:w="12240" w:h="15840" w:code="1"/>
       <w:pgMar w:top="1440" w:right="1440" w:bottom="851" w:left="1440" w:header="1134" w:footer="851" w:gutter="0"/>
@@ -3013,7 +3741,7 @@
     <w:lsdException w:name="heading 7" w:semiHidden="1" w:unhideWhenUsed="1" w:qFormat="1"/>
     <w:lsdException w:name="heading 8" w:semiHidden="1" w:unhideWhenUsed="1" w:qFormat="1"/>
     <w:lsdException w:name="heading 9" w:semiHidden="1" w:unhideWhenUsed="1" w:qFormat="1"/>
-    <w:lsdException w:name="caption" w:semiHidden="1" w:unhideWhenUsed="1" w:qFormat="1"/>
+    <w:lsdException w:name="caption" w:semiHidden="1" w:uiPriority="35" w:unhideWhenUsed="1" w:qFormat="1"/>
     <w:lsdException w:name="Title" w:qFormat="1"/>
     <w:lsdException w:name="Subtitle" w:qFormat="1"/>
     <w:lsdException w:name="Hyperlink" w:uiPriority="99"/>
@@ -3370,6 +4098,7 @@
     <w:name w:val="caption"/>
     <w:basedOn w:val="a"/>
     <w:next w:val="a"/>
+    <w:uiPriority w:val="35"/>
     <w:unhideWhenUsed/>
     <w:qFormat/>
     <w:rsid w:val="00E045AE"/>

</xml_diff>